<commit_message>
koodin siivousta, ja dokumentaation päivittelyä
</commit_message>
<xml_diff>
--- a/doc/Toteutusdokumentti.docx
+++ b/doc/Toteutusdokumentti.docx
@@ -97,7 +97,168 @@
         <w:rPr>
           <w:lang w:val="fi-FI"/>
         </w:rPr>
-        <w:t xml:space="preserve">Map olion tilavaativuus on vakio </w:t>
+        <w:t>Map olion tilavaativuus on vakio O(1)</w:t>
+      </w:r>
+      <w:r>
+        <w:rPr>
+          <w:lang w:val="fi-FI"/>
+        </w:rPr>
+        <w:t xml:space="preserve"> taulukon suhteen</w:t>
+      </w:r>
+      <w:r>
+        <w:rPr>
+          <w:lang w:val="fi-FI"/>
+        </w:rPr>
+        <w:t xml:space="preserve">. Koodissa on kaksi Object taulukkoa molemmat koolla 100000 jotta kaikki tarvittava varmasti mahtuu taulukon sisälle. </w:t>
+      </w:r>
+    </w:p>
+    <w:p>
+      <w:pPr>
+        <w:rPr>
+          <w:lang w:val="fi-FI"/>
+        </w:rPr>
+      </w:pPr>
+      <w:r>
+        <w:rPr>
+          <w:lang w:val="fi-FI"/>
+        </w:rPr>
+        <w:t>Aikavaativuus lisättäes</w:t>
+      </w:r>
+      <w:r>
+        <w:rPr>
+          <w:lang w:val="fi-FI"/>
+        </w:rPr>
+        <w:t xml:space="preserve">sä uusi arvo Map olioon on O(n) </w:t>
+      </w:r>
+      <w:r>
+        <w:rPr>
+          <w:lang w:val="fi-FI"/>
+        </w:rPr>
+        <w:t>hashCode funktion johdosta, mutta kun Map oliosta haetaan tietoa, niin silloin aikavaativuus on</w:t>
+      </w:r>
+      <w:r>
+        <w:rPr>
+          <w:lang w:val="fi-FI"/>
+        </w:rPr>
+        <w:t xml:space="preserve"> vakio</w:t>
+      </w:r>
+      <w:r>
+        <w:rPr>
+          <w:lang w:val="fi-FI"/>
+        </w:rPr>
+        <w:t xml:space="preserve"> O(1) koska hashCode löydetään silloin välimuistista eikä sitä tarvitse generoida uudestaan.</w:t>
+      </w:r>
+    </w:p>
+    <w:p>
+      <w:pPr>
+        <w:rPr>
+          <w:lang w:val="fi-FI"/>
+        </w:rPr>
+      </w:pPr>
+    </w:p>
+    <w:p>
+      <w:pPr>
+        <w:rPr>
+          <w:lang w:val="fi-FI"/>
+        </w:rPr>
+      </w:pPr>
+      <w:r>
+        <w:rPr>
+          <w:lang w:val="fi-FI"/>
+        </w:rPr>
+        <w:t xml:space="preserve">Queue olio on toteutettu keon avulla, Queue vastaa hyvin pitkälti </w:t>
+      </w:r>
+      <w:r>
+        <w:rPr>
+          <w:lang w:val="fi-FI"/>
+        </w:rPr>
+        <w:t>Javan P</w:t>
+      </w:r>
+      <w:r>
+        <w:rPr>
+          <w:lang w:val="fi-FI"/>
+        </w:rPr>
+        <w:t>riorityQueue olioita. Queue oliossa ydintoiminta tapahtuu heapify, ja heap_del_min metodeissa. Heapify metodi varmistaa, että keko on oikeassa järjestyksessä, eli että minimiarvo oikeasti löytyy sieltä mistä sen kuuluisikin. Heapify saa arvokseen jonkin indeksin ja hakee sen perusteella tarvittavat korjaukset kekoon. Heap_del_min metodi puolestaan hakee keosta pienimmän arvon ja kutsuu keon pienennystä. Heap_insert puolestaan kasvattaa keon kokoa yhdellä ja lisää arvon, ja kutsuu heapify</w:t>
+      </w:r>
+      <w:r>
+        <w:rPr>
+          <w:lang w:val="fi-FI"/>
+        </w:rPr>
+        <w:t>:</w:t>
+      </w:r>
+      <w:r>
+        <w:rPr>
+          <w:lang w:val="fi-FI"/>
+        </w:rPr>
+        <w:t>n varmistamaan, että keko on oikeassa järjestyksessä.</w:t>
+      </w:r>
+    </w:p>
+    <w:p>
+      <w:pPr>
+        <w:rPr>
+          <w:lang w:val="fi-FI"/>
+        </w:rPr>
+      </w:pPr>
+      <w:r>
+        <w:rPr>
+          <w:lang w:val="fi-FI"/>
+        </w:rPr>
+        <w:t xml:space="preserve">Queue olion tilavaativuus on </w:t>
+      </w:r>
+      <w:r>
+        <w:rPr>
+          <w:lang w:val="fi-FI"/>
+        </w:rPr>
+        <w:t>lineaarinen</w:t>
+      </w:r>
+      <w:r>
+        <w:rPr>
+          <w:lang w:val="fi-FI"/>
+        </w:rPr>
+        <w:t xml:space="preserve"> O(n) keon</w:t>
+      </w:r>
+      <w:r>
+        <w:rPr>
+          <w:lang w:val="fi-FI"/>
+        </w:rPr>
+        <w:t xml:space="preserve"> koon</w:t>
+      </w:r>
+      <w:r>
+        <w:rPr>
+          <w:lang w:val="fi-FI"/>
+        </w:rPr>
+        <w:t xml:space="preserve"> suhteen, koska keon koko vaihtelee jatkuvasti algoritmien suorituksen aikana.</w:t>
+      </w:r>
+    </w:p>
+    <w:p>
+      <w:pPr>
+        <w:rPr>
+          <w:lang w:val="fi-FI"/>
+        </w:rPr>
+      </w:pPr>
+      <w:r>
+        <w:rPr>
+          <w:lang w:val="fi-FI"/>
+        </w:rPr>
+        <w:t>Aikavaati</w:t>
+      </w:r>
+      <w:r>
+        <w:rPr>
+          <w:lang w:val="fi-FI"/>
+        </w:rPr>
+        <w:t>vuus oliolla puolestaan on</w:t>
+      </w:r>
+      <w:r>
+        <w:rPr>
+          <w:lang w:val="fi-FI"/>
+        </w:rPr>
+        <w:t xml:space="preserve"> rekursion puolesta</w:t>
+      </w:r>
+      <w:r>
+        <w:rPr>
+          <w:lang w:val="fi-FI"/>
+        </w:rPr>
+        <w:t xml:space="preserve"> </w:t>
       </w:r>
       <w:proofErr w:type="gramStart"/>
       <w:r>
@@ -111,118 +272,25 @@
         <w:rPr>
           <w:lang w:val="fi-FI"/>
         </w:rPr>
-        <w:t xml:space="preserve">1). Koodissa on kaksi Object taulukkoa molemmat koolla 100000 jotta kaikki tarvittava varmasti mahtuu taulukon sisälle. </w:t>
-      </w:r>
-    </w:p>
-    <w:p>
-      <w:pPr>
-        <w:rPr>
-          <w:lang w:val="fi-FI"/>
-        </w:rPr>
-      </w:pPr>
-      <w:r>
-        <w:rPr>
-          <w:lang w:val="fi-FI"/>
-        </w:rPr>
-        <w:t xml:space="preserve">Aikavaativuus lisättäessä uusi arvo Map olioon on O(n) hashCode funktion johdosta, mutta kun Map oliosta haetaan tietoa, niin silloin aikavaativuus on </w:t>
-      </w:r>
-      <w:proofErr w:type="gramStart"/>
-      <w:r>
-        <w:rPr>
-          <w:lang w:val="fi-FI"/>
-        </w:rPr>
-        <w:t>O(</w:t>
-      </w:r>
-      <w:proofErr w:type="gramEnd"/>
-      <w:r>
-        <w:rPr>
-          <w:lang w:val="fi-FI"/>
-        </w:rPr>
-        <w:t>1) koska hashCode löydetään silloin välimuistista eikä sitä tarvitse generoida uudestaan.</w:t>
-      </w:r>
-    </w:p>
-    <w:p>
-      <w:pPr>
-        <w:rPr>
-          <w:lang w:val="fi-FI"/>
-        </w:rPr>
-      </w:pPr>
-    </w:p>
-    <w:p>
-      <w:pPr>
-        <w:rPr>
-          <w:lang w:val="fi-FI"/>
-        </w:rPr>
-      </w:pPr>
-      <w:r>
-        <w:rPr>
-          <w:lang w:val="fi-FI"/>
-        </w:rPr>
-        <w:t xml:space="preserve">Queue olio on toteutettu keon avulla, Queue vastaa hyvin pitkälti </w:t>
-      </w:r>
-      <w:r>
-        <w:rPr>
-          <w:lang w:val="fi-FI"/>
-        </w:rPr>
-        <w:t>Javan P</w:t>
-      </w:r>
-      <w:r>
-        <w:rPr>
-          <w:lang w:val="fi-FI"/>
-        </w:rPr>
-        <w:t>riorityQueue olioita. Queue oliossa ydintoiminta tapahtuu heapify, ja heap_del_min metodeissa. Heapify metodi varmistaa, että keko on oikeassa järjestyksessä, eli että minimiarvo oikeasti löytyy sieltä mistä sen kuuluisikin. Heapify saa arvokseen jonkin indeksin ja hakee sen perusteella tarvittavat korjaukset kekoon. Heap_del_min metodi puolestaan hakee keosta pienimmän arvon ja kutsuu keon pienennystä. Heap_insert puolestaan kasvattaa keon kokoa yhdellä ja lisää arvon, ja kutsuu heapify</w:t>
-      </w:r>
-      <w:r>
-        <w:rPr>
-          <w:lang w:val="fi-FI"/>
-        </w:rPr>
-        <w:t>:</w:t>
-      </w:r>
-      <w:r>
-        <w:rPr>
-          <w:lang w:val="fi-FI"/>
-        </w:rPr>
-        <w:t>n varmistamaan, että keko on oikeassa järjestyksessä.</w:t>
-      </w:r>
-    </w:p>
-    <w:p>
-      <w:pPr>
-        <w:rPr>
-          <w:lang w:val="fi-FI"/>
-        </w:rPr>
-      </w:pPr>
-      <w:r>
-        <w:rPr>
-          <w:lang w:val="fi-FI"/>
-        </w:rPr>
-        <w:t>Queue olion tilavaativuus on lineaarinen O(n) keon suhteen, koska keon koko vaihtelee jatkuvasti algoritmien suorituksen aikana.</w:t>
-      </w:r>
-    </w:p>
-    <w:p>
-      <w:pPr>
-        <w:rPr>
-          <w:lang w:val="fi-FI"/>
-        </w:rPr>
-      </w:pPr>
-      <w:r>
-        <w:rPr>
-          <w:lang w:val="fi-FI"/>
-        </w:rPr>
-        <w:t xml:space="preserve">Aikavaativuus oliolla puolestaan on </w:t>
-      </w:r>
-      <w:proofErr w:type="gramStart"/>
-      <w:r>
-        <w:rPr>
-          <w:lang w:val="fi-FI"/>
-        </w:rPr>
-        <w:t>O(</w:t>
-      </w:r>
-      <w:proofErr w:type="gramEnd"/>
-      <w:r>
-        <w:rPr>
-          <w:lang w:val="fi-FI"/>
-        </w:rPr>
-        <w:t xml:space="preserve">log n). Aikavaativuus saadaan aikaan keon avulla. Keon avulla saadaan hyödynnettyä rekursiota varsin tehokkaasti, eikä aina kun lisätään uusi arvo kekoon tarvitse tarkistaa kaikkia arvoja. Heapify metodi osaa tarkistaa arvot vain alueelta jolla ne ovat saattaneet muuttua, ja isEmpty metodi tarvitsee tarkistaa vain ensimmäisen arvon keon määritelmän perusteella. </w:t>
+        <w:t>log n),</w:t>
+      </w:r>
+      <w:r>
+        <w:rPr>
+          <w:lang w:val="fi-FI"/>
+        </w:rPr>
+        <w:t xml:space="preserve"> keon koon suhteen.</w:t>
+      </w:r>
+      <w:r>
+        <w:rPr>
+          <w:lang w:val="fi-FI"/>
+        </w:rPr>
+        <w:t xml:space="preserve"> </w:t>
+      </w:r>
+      <w:r>
+        <w:rPr>
+          <w:lang w:val="fi-FI"/>
+        </w:rPr>
+        <w:t xml:space="preserve">Aikavaativuus saadaan aikaan keon avulla. Keon avulla saadaan hyödynnettyä rekursiota varsin tehokkaasti, eikä aina kun lisätään uusi arvo kekoon tarvitse tarkistaa kaikkia arvoja. Heapify metodi osaa tarkistaa arvot vain alueelta jolla ne ovat saattaneet muuttua, ja isEmpty metodi tarvitsee tarkistaa vain ensimmäisen arvon keon määritelmän perusteella. </w:t>
       </w:r>
     </w:p>
     <w:p>
@@ -263,6 +331,12 @@
         </w:rPr>
         <w:t>joten algoritmin tilavaativuus määräytyy Queue olion tilavaativuuden perusteella, eli O(n)</w:t>
       </w:r>
+      <w:r>
+        <w:rPr>
+          <w:lang w:val="fi-FI"/>
+        </w:rPr>
+        <w:t>, jossa n siis queue:n koko.</w:t>
+      </w:r>
     </w:p>
     <w:p>
       <w:pPr>
@@ -280,98 +354,92 @@
         <w:rPr>
           <w:lang w:val="fi-FI"/>
         </w:rPr>
-        <w:t xml:space="preserve"> kun otetaan huomioon myös tietorakenteiden kuluttama aika.</w:t>
-      </w:r>
-    </w:p>
-    <w:p>
-      <w:pPr>
-        <w:rPr>
-          <w:lang w:val="fi-FI"/>
-        </w:rPr>
-      </w:pPr>
-    </w:p>
-    <w:p>
-      <w:pPr>
-        <w:rPr>
-          <w:lang w:val="fi-FI"/>
-        </w:rPr>
-      </w:pPr>
-    </w:p>
-    <w:p>
-      <w:pPr>
-        <w:rPr>
-          <w:lang w:val="fi-FI"/>
-        </w:rPr>
-      </w:pPr>
-      <w:r>
-        <w:rPr>
-          <w:lang w:val="fi-FI"/>
-        </w:rPr>
-        <w:t>JumpPointSearch toimii nimensä mukaan hakemalla uusia nodeja ”hyppimällä”. Algoritmi etsii uudet nodet aina sivusuunnassa, pystysuunnassa ja vinosuunnissa, ja valitsee näistä sen, joka on lähimpänä maalia. Algoritmi käyttää samankaltaista heuristiikkaa kuin Astar algoritmissa, ja laskee yksinkertaisesti etäisyyden maalista 2-ulotteisessa kentässä. Algoritmi yleisesti ottaen löytää melko yksinkertaisen polun maaliin, siinä kun Astar useasti tekee hieman siksakki liikettä.</w:t>
-      </w:r>
-    </w:p>
-    <w:p>
-      <w:pPr>
-        <w:rPr>
-          <w:lang w:val="fi-FI"/>
-        </w:rPr>
-      </w:pPr>
-      <w:r>
-        <w:rPr>
-          <w:lang w:val="fi-FI"/>
-        </w:rPr>
-        <w:t>JumpPointSearch Algoritmi</w:t>
-      </w:r>
-      <w:r>
-        <w:rPr>
-          <w:lang w:val="fi-FI"/>
-        </w:rPr>
-        <w:t xml:space="preserve"> toimii samoilla tietorakenteilla kuin Astar,</w:t>
-      </w:r>
-      <w:r>
-        <w:rPr>
-          <w:lang w:val="fi-FI"/>
-        </w:rPr>
-        <w:t xml:space="preserve"> joten tilavaativuus on sama O(n</w:t>
-      </w:r>
-      <w:r>
-        <w:rPr>
-          <w:lang w:val="fi-FI"/>
-        </w:rPr>
-        <w:t>).</w:t>
-      </w:r>
-    </w:p>
-    <w:p>
-      <w:pPr>
-        <w:rPr>
-          <w:lang w:val="fi-FI"/>
-        </w:rPr>
-      </w:pPr>
-      <w:r>
-        <w:rPr>
-          <w:lang w:val="fi-FI"/>
-        </w:rPr>
-        <w:t>Aikavaativuus sen sijaan on hieman monimutkaisempi ja se koostuu while loopista</w:t>
-      </w:r>
-      <w:r>
-        <w:rPr>
-          <w:lang w:val="fi-FI"/>
-        </w:rPr>
-        <w:t>,</w:t>
-      </w:r>
-      <w:r>
-        <w:rPr>
-          <w:lang w:val="fi-FI"/>
-        </w:rPr>
-        <w:t xml:space="preserve"> jonka sisällä on </w:t>
+        <w:t>, jossa n kuvaa polun pituutta, ja m sitä kuinka monta naapuria kultakin nodelta tarkistetaan.</w:t>
       </w:r>
       <w:bookmarkStart w:id="0" w:name="_GoBack"/>
       <w:bookmarkEnd w:id="0"/>
-      <w:r>
-        <w:rPr>
-          <w:lang w:val="fi-FI"/>
-        </w:rPr>
-        <w:t>kaksi peräkkäistä for looppia jotka molemmat sisältävät melko paljon vakioaikaisia operaatioita, joten aikavaativuudeksi saadaan O(n^</w:t>
+    </w:p>
+    <w:p>
+      <w:pPr>
+        <w:rPr>
+          <w:lang w:val="fi-FI"/>
+        </w:rPr>
+      </w:pPr>
+    </w:p>
+    <w:p>
+      <w:pPr>
+        <w:rPr>
+          <w:lang w:val="fi-FI"/>
+        </w:rPr>
+      </w:pPr>
+    </w:p>
+    <w:p>
+      <w:pPr>
+        <w:rPr>
+          <w:lang w:val="fi-FI"/>
+        </w:rPr>
+      </w:pPr>
+      <w:r>
+        <w:rPr>
+          <w:lang w:val="fi-FI"/>
+        </w:rPr>
+        <w:t>JumpPointSearch toimii nimensä mukaan hakemalla uusia nodeja ”hyppimällä”. Algoritmi etsii uudet nodet aina sivusuunnassa, pystysuunnassa ja vinosuunnissa, ja valitsee näistä sen, joka on lähimpänä maalia. Algoritmi käyttää samankaltaista heuristiikkaa kuin Astar algoritmissa, ja laskee yksinkertaisesti etäisyyden maalista 2-ulotteisessa kentässä. Algoritmi yleisesti ottaen löytää melko yksinkertaisen polun maaliin, siinä kun Astar useasti tekee hieman siksakki liikettä.</w:t>
+      </w:r>
+    </w:p>
+    <w:p>
+      <w:pPr>
+        <w:rPr>
+          <w:lang w:val="fi-FI"/>
+        </w:rPr>
+      </w:pPr>
+      <w:r>
+        <w:rPr>
+          <w:lang w:val="fi-FI"/>
+        </w:rPr>
+        <w:t>JumpPointSearch Algoritmi</w:t>
+      </w:r>
+      <w:r>
+        <w:rPr>
+          <w:lang w:val="fi-FI"/>
+        </w:rPr>
+        <w:t xml:space="preserve"> toimii samoilla tietorakenteilla kuin Astar,</w:t>
+      </w:r>
+      <w:r>
+        <w:rPr>
+          <w:lang w:val="fi-FI"/>
+        </w:rPr>
+        <w:t xml:space="preserve"> joten tilavaativuus on sama O(n</w:t>
+      </w:r>
+      <w:r>
+        <w:rPr>
+          <w:lang w:val="fi-FI"/>
+        </w:rPr>
+        <w:t>), joka määräytyy Queue olion koon perusteella.</w:t>
+      </w:r>
+    </w:p>
+    <w:p>
+      <w:pPr>
+        <w:rPr>
+          <w:lang w:val="fi-FI"/>
+        </w:rPr>
+      </w:pPr>
+      <w:r>
+        <w:rPr>
+          <w:lang w:val="fi-FI"/>
+        </w:rPr>
+        <w:t>Aikavaativuus sen sijaan on hieman monimutkaisempi ja se koostuu while loopista</w:t>
+      </w:r>
+      <w:r>
+        <w:rPr>
+          <w:lang w:val="fi-FI"/>
+        </w:rPr>
+        <w:t>,</w:t>
+      </w:r>
+      <w:r>
+        <w:rPr>
+          <w:lang w:val="fi-FI"/>
+        </w:rPr>
+        <w:t xml:space="preserve"> jonka sisällä on kaksi peräkkäistä for looppia jotka molemmat sisältävät melko paljon vakioaikaisia operaatioita, joten aikavaativuudeksi saadaan O(n^</w:t>
       </w:r>
       <w:r>
         <w:rPr>
@@ -389,7 +457,37 @@
         <w:rPr>
           <w:lang w:val="fi-FI"/>
         </w:rPr>
-        <w:t>, jossa n on while looppi ja m sisällä olevat for loopit.</w:t>
+        <w:t xml:space="preserve">, jossa n </w:t>
+      </w:r>
+      <w:r>
+        <w:rPr>
+          <w:lang w:val="fi-FI"/>
+        </w:rPr>
+        <w:t xml:space="preserve">vastaa </w:t>
+      </w:r>
+      <w:r>
+        <w:rPr>
+          <w:lang w:val="fi-FI"/>
+        </w:rPr>
+        <w:t>kaikkia käytyjä nodeja</w:t>
+      </w:r>
+      <w:r>
+        <w:rPr>
+          <w:lang w:val="fi-FI"/>
+        </w:rPr>
+        <w:t xml:space="preserve"> ja m</w:t>
+      </w:r>
+      <w:r>
+        <w:rPr>
+          <w:lang w:val="fi-FI"/>
+        </w:rPr>
+        <w:t xml:space="preserve"> mahdollisia hyppykohteita kaikista nodeista n</w:t>
+      </w:r>
+      <w:r>
+        <w:rPr>
+          <w:lang w:val="fi-FI"/>
+        </w:rPr>
+        <w:t>.</w:t>
       </w:r>
       <w:r>
         <w:rPr>
@@ -424,10 +522,18 @@
           <w:lang w:val="fi-FI"/>
         </w:rPr>
       </w:pPr>
-      <w:r>
-        <w:rPr>
-          <w:lang w:val="fi-FI"/>
-        </w:rPr>
+    </w:p>
+    <w:p>
+      <w:pPr>
+        <w:rPr>
+          <w:lang w:val="fi-FI"/>
+        </w:rPr>
+      </w:pPr>
+      <w:r>
+        <w:rPr>
+          <w:lang w:val="fi-FI"/>
+        </w:rPr>
+        <w:lastRenderedPageBreak/>
         <w:t>Käyttöliittymä on toteutettu yksinkertaisena ruudukkona, johon voidaan piirrellä seiniä ja asettaa alku ja loppupisteet. Käyttöliittymän ruudukot ovat muodostettu Node olioista. Node oliot sisältävät kaiken oleellisen tiedon siitä mitä ku</w:t>
       </w:r>
       <w:r>
@@ -447,8 +553,13 @@
         <w:rPr>
           <w:lang w:val="fi-FI"/>
         </w:rPr>
-        <w:lastRenderedPageBreak/>
-        <w:t xml:space="preserve">Käyttöliittymän Node olion tilavaativuus on </w:t>
+        <w:t>Käyttöliitty</w:t>
+      </w:r>
+      <w:r>
+        <w:rPr>
+          <w:lang w:val="fi-FI"/>
+        </w:rPr>
+        <w:t xml:space="preserve">män Node olion tilavaativuus on vakio </w:t>
       </w:r>
       <w:proofErr w:type="gramStart"/>
       <w:r>
@@ -462,7 +573,13 @@
         <w:rPr>
           <w:lang w:val="fi-FI"/>
         </w:rPr>
-        <w:t>1), koska olio ei sisällä muuta kuin yksittäisiä vakioita.</w:t>
+        <w:t>1), koska olio ei sisällä mui</w:t>
+      </w:r>
+      <w:r>
+        <w:rPr>
+          <w:lang w:val="fi-FI"/>
+        </w:rPr>
+        <w:t>ta kuin yksittäisiä vakioita.</w:t>
       </w:r>
     </w:p>
     <w:p>
@@ -529,7 +646,55 @@
         <w:rPr>
           <w:lang w:val="fi-FI"/>
         </w:rPr>
-        <w:t>Gridin aikavaativuus sen sijaan on O(n^2) konstruktorin perusteella jossa on for-looppiin upotettu for-looppi taulukon läpikäyntiä varten. Flush metodi toimii myös ajassa O(n^2). ja DrawPath toimii lineaarisessa ajassa o(n) väritettävien nodejen suhteen. Loput metodeista toimivat vakiollisessa ajassa, ja eivät täten hirveästi vaikuta algoritmien aikavaativuuksiin.</w:t>
+        <w:t>Gridin aikavaativuus sen sijaan on O(n^2)</w:t>
+      </w:r>
+      <w:r>
+        <w:rPr>
+          <w:lang w:val="fi-FI"/>
+        </w:rPr>
+        <w:t>, jossa n taulukon leveys ja korkeus ja n^2 täten nodejen määrä. Konstruktorissa käydään läpi jokainen node ja alustetaan se</w:t>
+      </w:r>
+      <w:r>
+        <w:rPr>
+          <w:lang w:val="fi-FI"/>
+        </w:rPr>
+        <w:t>. Flush meto</w:t>
+      </w:r>
+      <w:r>
+        <w:rPr>
+          <w:lang w:val="fi-FI"/>
+        </w:rPr>
+        <w:t>di toimii myös ajassa O(n^2)</w:t>
+      </w:r>
+      <w:r>
+        <w:rPr>
+          <w:lang w:val="fi-FI"/>
+        </w:rPr>
+        <w:t>, samalla periaatteella kuin konstruktorissa, tällä kertaa vain muutetaan kaikki tarvittavat nodet valkoisiksi</w:t>
+      </w:r>
+      <w:r>
+        <w:rPr>
+          <w:lang w:val="fi-FI"/>
+        </w:rPr>
+        <w:t>.</w:t>
+      </w:r>
+      <w:r>
+        <w:rPr>
+          <w:lang w:val="fi-FI"/>
+        </w:rPr>
+        <w:t xml:space="preserve"> DrawPath toimii lineaarisessa ajassa o(n)</w:t>
+      </w:r>
+      <w:r>
+        <w:rPr>
+          <w:lang w:val="fi-FI"/>
+        </w:rPr>
+        <w:t>, jossa n on väritettävien nodejen määrä</w:t>
+      </w:r>
+      <w:r>
+        <w:rPr>
+          <w:lang w:val="fi-FI"/>
+        </w:rPr>
+        <w:t>. Loput metodeista toimivat vakiollisessa ajassa, ja eivät täten hirveästi vaikuta algoritmien aikavaativuuksiin.</w:t>
       </w:r>
     </w:p>
     <w:p>
@@ -544,13 +709,6 @@
         </w:rPr>
         <w:t>Mouse olio kattaa käyttöliittymän hiiren toiminnallisuuden.</w:t>
       </w:r>
-    </w:p>
-    <w:p>
-      <w:pPr>
-        <w:rPr>
-          <w:lang w:val="fi-FI"/>
-        </w:rPr>
-      </w:pPr>
     </w:p>
     <w:sectPr>
       <w:pgSz w:w="12240" w:h="15840"/>

</xml_diff>